<commit_message>
Update format report 3
</commit_message>
<xml_diff>
--- a/WIP/Documents/Report 3/DDL_Test Plan_v1.1_JP.docx
+++ b/WIP/Documents/Report 3/DDL_Test Plan_v1.1_JP.docx
@@ -289,7 +289,6 @@
                 <w:pPr>
                   <w:spacing w:line="276" w:lineRule="auto"/>
                   <w:rPr>
-                    <w:rFonts w:hint="eastAsia"/>
                     <w:b/>
                     <w:color w:val="0D0D0D" w:themeColor="text1" w:themeTint="F2"/>
                   </w:rPr>
@@ -464,47 +463,13 @@
                     <w:color w:val="000000"/>
                   </w:rPr>
                 </w:pPr>
-                <w:proofErr w:type="spellStart"/>
                 <w:r>
                   <w:rPr>
                     <w:rFonts w:ascii="Times New Roman" w:hAnsi="Times New Roman" w:cs="Times New Roman"/>
                     <w:color w:val="000000"/>
                   </w:rPr>
-                  <w:t>Lưu</w:t>
-                </w:r>
-                <w:proofErr w:type="spellEnd"/>
-                <w:r>
-                  <w:rPr>
-                    <w:rFonts w:ascii="Times New Roman" w:hAnsi="Times New Roman" w:cs="Times New Roman"/>
-                    <w:color w:val="000000"/>
-                  </w:rPr>
-                  <w:t xml:space="preserve"> </w:t>
-                </w:r>
-                <w:proofErr w:type="spellStart"/>
-                <w:r>
-                  <w:rPr>
-                    <w:rFonts w:ascii="Times New Roman" w:hAnsi="Times New Roman" w:cs="Times New Roman"/>
-                    <w:color w:val="000000"/>
-                  </w:rPr>
-                  <w:t>Ngọc</w:t>
-                </w:r>
-                <w:proofErr w:type="spellEnd"/>
-                <w:r>
-                  <w:rPr>
-                    <w:rFonts w:ascii="Times New Roman" w:hAnsi="Times New Roman" w:cs="Times New Roman"/>
-                    <w:color w:val="000000"/>
-                  </w:rPr>
-                  <w:t xml:space="preserve"> </w:t>
-                </w:r>
-                <w:proofErr w:type="spellStart"/>
-                <w:r>
-                  <w:rPr>
-                    <w:rFonts w:ascii="Times New Roman" w:hAnsi="Times New Roman" w:cs="Times New Roman"/>
-                    <w:color w:val="000000"/>
-                  </w:rPr>
-                  <w:t>Mạnh</w:t>
-                </w:r>
-                <w:proofErr w:type="spellEnd"/>
+                  <w:t>Lưu Ngọc Mạnh</w:t>
+                </w:r>
               </w:p>
             </w:tc>
             <w:tc>
@@ -592,31 +557,13 @@
                     <w:color w:val="000000"/>
                   </w:rPr>
                 </w:pPr>
-                <w:proofErr w:type="spellStart"/>
                 <w:r>
                   <w:rPr>
                     <w:rFonts w:ascii="Times New Roman" w:hAnsi="Times New Roman" w:cs="Times New Roman"/>
                     <w:color w:val="000000"/>
                   </w:rPr>
-                  <w:t>Nguyễn</w:t>
-                </w:r>
-                <w:proofErr w:type="spellEnd"/>
-                <w:r>
-                  <w:rPr>
-                    <w:rFonts w:ascii="Times New Roman" w:hAnsi="Times New Roman" w:cs="Times New Roman"/>
-                    <w:color w:val="000000"/>
-                  </w:rPr>
-                  <w:t xml:space="preserve"> Minh </w:t>
-                </w:r>
-                <w:proofErr w:type="spellStart"/>
-                <w:r>
-                  <w:rPr>
-                    <w:rFonts w:ascii="Times New Roman" w:hAnsi="Times New Roman" w:cs="Times New Roman"/>
-                    <w:color w:val="000000"/>
-                  </w:rPr>
-                  <w:t>Huy</w:t>
-                </w:r>
-                <w:proofErr w:type="spellEnd"/>
+                  <w:t>Nguyễn Minh Huy</w:t>
+                </w:r>
               </w:p>
             </w:tc>
             <w:tc>
@@ -704,47 +651,13 @@
                     <w:color w:val="000000"/>
                   </w:rPr>
                 </w:pPr>
-                <w:proofErr w:type="spellStart"/>
                 <w:r>
                   <w:rPr>
                     <w:rFonts w:ascii="Times New Roman" w:hAnsi="Times New Roman" w:cs="Times New Roman"/>
                     <w:color w:val="000000"/>
                   </w:rPr>
-                  <w:t>Dương</w:t>
-                </w:r>
-                <w:proofErr w:type="spellEnd"/>
-                <w:r>
-                  <w:rPr>
-                    <w:rFonts w:ascii="Times New Roman" w:hAnsi="Times New Roman" w:cs="Times New Roman"/>
-                    <w:color w:val="000000"/>
-                  </w:rPr>
-                  <w:t xml:space="preserve"> </w:t>
-                </w:r>
-                <w:proofErr w:type="spellStart"/>
-                <w:r>
-                  <w:rPr>
-                    <w:rFonts w:ascii="Times New Roman" w:hAnsi="Times New Roman" w:cs="Times New Roman"/>
-                    <w:color w:val="000000"/>
-                  </w:rPr>
-                  <w:t>Đức</w:t>
-                </w:r>
-                <w:proofErr w:type="spellEnd"/>
-                <w:r>
-                  <w:rPr>
-                    <w:rFonts w:ascii="Times New Roman" w:hAnsi="Times New Roman" w:cs="Times New Roman"/>
-                    <w:color w:val="000000"/>
-                  </w:rPr>
-                  <w:t xml:space="preserve"> </w:t>
-                </w:r>
-                <w:proofErr w:type="spellStart"/>
-                <w:r>
-                  <w:rPr>
-                    <w:rFonts w:ascii="Times New Roman" w:hAnsi="Times New Roman" w:cs="Times New Roman"/>
-                    <w:color w:val="000000"/>
-                  </w:rPr>
-                  <w:t>Anh</w:t>
-                </w:r>
-                <w:proofErr w:type="spellEnd"/>
+                  <w:t>Dương Đức Anh</w:t>
+                </w:r>
               </w:p>
             </w:tc>
             <w:tc>
@@ -846,33 +759,8 @@
                     <w:rFonts w:ascii="Times New Roman" w:hAnsi="Times New Roman" w:cs="Times New Roman"/>
                     <w:color w:val="000000"/>
                   </w:rPr>
-                  <w:t xml:space="preserve"> </w:t>
-                </w:r>
-                <w:proofErr w:type="spellStart"/>
-                <w:r>
-                  <w:rPr>
-                    <w:rFonts w:ascii="Times New Roman" w:hAnsi="Times New Roman" w:cs="Times New Roman"/>
-                    <w:color w:val="000000"/>
-                  </w:rPr>
-                  <w:t>Ngọc</w:t>
-                </w:r>
-                <w:proofErr w:type="spellEnd"/>
-                <w:r>
-                  <w:rPr>
-                    <w:rFonts w:ascii="Times New Roman" w:hAnsi="Times New Roman" w:cs="Times New Roman"/>
-                    <w:color w:val="000000"/>
-                  </w:rPr>
-                  <w:t xml:space="preserve"> </w:t>
-                </w:r>
-                <w:proofErr w:type="spellStart"/>
-                <w:r>
-                  <w:rPr>
-                    <w:rFonts w:ascii="Times New Roman" w:hAnsi="Times New Roman" w:cs="Times New Roman"/>
-                    <w:color w:val="000000"/>
-                  </w:rPr>
-                  <w:t>Trung</w:t>
-                </w:r>
-                <w:proofErr w:type="spellEnd"/>
+                  <w:t xml:space="preserve"> Ngọc Trung</w:t>
+                </w:r>
               </w:p>
             </w:tc>
             <w:tc>
@@ -1104,25 +992,7 @@
                     <w:bCs/>
                     <w:color w:val="000000"/>
                   </w:rPr>
-                  <w:t xml:space="preserve">Mr. </w:t>
-                </w:r>
-                <w:proofErr w:type="spellStart"/>
-                <w:r>
-                  <w:rPr>
-                    <w:rFonts w:ascii="Times New Roman" w:eastAsia="Times New Roman" w:hAnsi="Times New Roman" w:cs="Times New Roman"/>
-                    <w:bCs/>
-                    <w:color w:val="000000"/>
-                  </w:rPr>
-                  <w:t>Nguyễn</w:t>
-                </w:r>
-                <w:proofErr w:type="spellEnd"/>
-                <w:r>
-                  <w:rPr>
-                    <w:rFonts w:ascii="Times New Roman" w:eastAsia="Times New Roman" w:hAnsi="Times New Roman" w:cs="Times New Roman"/>
-                    <w:bCs/>
-                    <w:color w:val="000000"/>
-                  </w:rPr>
-                  <w:t xml:space="preserve"> </w:t>
+                  <w:t xml:space="preserve">Mr. Nguyễn </w:t>
                 </w:r>
                 <w:proofErr w:type="spellStart"/>
                 <w:r>
@@ -1596,42 +1466,12 @@
                     <w:rFonts w:ascii="Times New Roman" w:hAnsi="Times New Roman" w:cs="Times New Roman"/>
                   </w:rPr>
                 </w:pPr>
-                <w:proofErr w:type="spellStart"/>
                 <w:r>
                   <w:rPr>
                     <w:rFonts w:ascii="Times New Roman" w:hAnsi="Times New Roman" w:cs="Times New Roman" w:hint="eastAsia"/>
                   </w:rPr>
-                  <w:t>Lưu</w:t>
-                </w:r>
-                <w:proofErr w:type="spellEnd"/>
-                <w:r>
-                  <w:rPr>
-                    <w:rFonts w:ascii="Times New Roman" w:hAnsi="Times New Roman" w:cs="Times New Roman" w:hint="eastAsia"/>
-                  </w:rPr>
-                  <w:t xml:space="preserve"> </w:t>
-                </w:r>
-                <w:proofErr w:type="spellStart"/>
-                <w:r>
-                  <w:rPr>
-                    <w:rFonts w:ascii="Times New Roman" w:hAnsi="Times New Roman" w:cs="Times New Roman" w:hint="eastAsia"/>
-                  </w:rPr>
-                  <w:t>Ngọc</w:t>
-                </w:r>
-                <w:proofErr w:type="spellEnd"/>
-                <w:r>
-                  <w:rPr>
-                    <w:rFonts w:ascii="Times New Roman" w:hAnsi="Times New Roman" w:cs="Times New Roman" w:hint="eastAsia"/>
-                  </w:rPr>
-                  <w:t xml:space="preserve"> </w:t>
-                </w:r>
-                <w:proofErr w:type="spellStart"/>
-                <w:r>
-                  <w:rPr>
-                    <w:rFonts w:ascii="Times New Roman" w:hAnsi="Times New Roman" w:cs="Times New Roman" w:hint="eastAsia"/>
-                  </w:rPr>
-                  <w:t>Mạnh</w:t>
-                </w:r>
-                <w:proofErr w:type="spellEnd"/>
+                  <w:t>Lưu Ngọc Mạnh</w:t>
+                </w:r>
               </w:p>
             </w:tc>
             <w:tc>
@@ -1814,19 +1654,11 @@
                     <w:rFonts w:ascii="Times New Roman" w:hAnsi="Times New Roman" w:cs="Times New Roman"/>
                   </w:rPr>
                 </w:pPr>
-                <w:proofErr w:type="spellStart"/>
-                <w:r>
-                  <w:rPr>
-                    <w:rFonts w:ascii="Times New Roman" w:hAnsi="Times New Roman" w:cs="Times New Roman"/>
-                  </w:rPr>
-                  <w:t>Nguyễn</w:t>
-                </w:r>
-                <w:proofErr w:type="spellEnd"/>
-                <w:r>
-                  <w:rPr>
-                    <w:rFonts w:ascii="Times New Roman" w:hAnsi="Times New Roman" w:cs="Times New Roman"/>
-                  </w:rPr>
-                  <w:t xml:space="preserve"> </w:t>
+                <w:r>
+                  <w:rPr>
+                    <w:rFonts w:ascii="Times New Roman" w:hAnsi="Times New Roman" w:cs="Times New Roman"/>
+                  </w:rPr>
+                  <w:t xml:space="preserve">Nguyễn </w:t>
                 </w:r>
                 <w:proofErr w:type="spellStart"/>
                 <w:r>
@@ -1953,7 +1785,7 @@
           <w:pPr>
             <w:spacing w:line="276" w:lineRule="auto"/>
             <w:rPr>
-              <w:rFonts w:ascii="Times New Roman" w:hAnsi="Times New Roman" w:cs="Times New Roman" w:hint="eastAsia"/>
+              <w:rFonts w:ascii="Times New Roman" w:hAnsi="Times New Roman" w:cs="Times New Roman"/>
             </w:rPr>
           </w:pPr>
           <w:r>
@@ -2053,6 +1885,12 @@
               <w:tcPr>
                 <w:cnfStyle w:val="001000000000" w:firstRow="0" w:lastRow="0" w:firstColumn="1" w:lastColumn="0" w:oddVBand="0" w:evenVBand="0" w:oddHBand="0" w:evenHBand="0" w:firstRowFirstColumn="0" w:firstRowLastColumn="0" w:lastRowFirstColumn="0" w:lastRowLastColumn="0"/>
                 <w:tcW w:w="737" w:type="pct"/>
+                <w:tcBorders>
+                  <w:top w:val="none" w:sz="0" w:space="0" w:color="auto"/>
+                  <w:left w:val="none" w:sz="0" w:space="0" w:color="auto"/>
+                  <w:bottom w:val="none" w:sz="0" w:space="0" w:color="auto"/>
+                  <w:right w:val="none" w:sz="0" w:space="0" w:color="auto"/>
+                </w:tcBorders>
               </w:tcPr>
               <w:p>
                 <w:pPr>
@@ -2073,6 +1911,12 @@
             <w:tc>
               <w:tcPr>
                 <w:tcW w:w="1279" w:type="pct"/>
+                <w:tcBorders>
+                  <w:top w:val="none" w:sz="0" w:space="0" w:color="auto"/>
+                  <w:left w:val="none" w:sz="0" w:space="0" w:color="auto"/>
+                  <w:bottom w:val="none" w:sz="0" w:space="0" w:color="auto"/>
+                  <w:right w:val="none" w:sz="0" w:space="0" w:color="auto"/>
+                </w:tcBorders>
               </w:tcPr>
               <w:p>
                 <w:pPr>
@@ -2094,6 +1938,12 @@
             <w:tc>
               <w:tcPr>
                 <w:tcW w:w="686" w:type="pct"/>
+                <w:tcBorders>
+                  <w:top w:val="none" w:sz="0" w:space="0" w:color="auto"/>
+                  <w:left w:val="none" w:sz="0" w:space="0" w:color="auto"/>
+                  <w:bottom w:val="none" w:sz="0" w:space="0" w:color="auto"/>
+                  <w:right w:val="none" w:sz="0" w:space="0" w:color="auto"/>
+                </w:tcBorders>
               </w:tcPr>
               <w:p>
                 <w:pPr>
@@ -2123,6 +1973,12 @@
             <w:tc>
               <w:tcPr>
                 <w:tcW w:w="1268" w:type="pct"/>
+                <w:tcBorders>
+                  <w:top w:val="none" w:sz="0" w:space="0" w:color="auto"/>
+                  <w:left w:val="none" w:sz="0" w:space="0" w:color="auto"/>
+                  <w:bottom w:val="none" w:sz="0" w:space="0" w:color="auto"/>
+                  <w:right w:val="none" w:sz="0" w:space="0" w:color="auto"/>
+                </w:tcBorders>
               </w:tcPr>
               <w:p>
                 <w:pPr>
@@ -2144,6 +2000,12 @@
             <w:tc>
               <w:tcPr>
                 <w:tcW w:w="1029" w:type="pct"/>
+                <w:tcBorders>
+                  <w:top w:val="none" w:sz="0" w:space="0" w:color="auto"/>
+                  <w:left w:val="none" w:sz="0" w:space="0" w:color="auto"/>
+                  <w:bottom w:val="none" w:sz="0" w:space="0" w:color="auto"/>
+                  <w:right w:val="none" w:sz="0" w:space="0" w:color="auto"/>
+                </w:tcBorders>
               </w:tcPr>
               <w:p>
                 <w:pPr>
@@ -2172,6 +2034,9 @@
               <w:tcPr>
                 <w:cnfStyle w:val="001000000000" w:firstRow="0" w:lastRow="0" w:firstColumn="1" w:lastColumn="0" w:oddVBand="0" w:evenVBand="0" w:oddHBand="0" w:evenHBand="0" w:firstRowFirstColumn="0" w:firstRowLastColumn="0" w:lastRowFirstColumn="0" w:lastRowLastColumn="0"/>
                 <w:tcW w:w="737" w:type="pct"/>
+                <w:tcBorders>
+                  <w:right w:val="none" w:sz="0" w:space="0" w:color="auto"/>
+                </w:tcBorders>
               </w:tcPr>
               <w:p>
                 <w:pPr>
@@ -2200,6 +2065,10 @@
             <w:tc>
               <w:tcPr>
                 <w:tcW w:w="1279" w:type="pct"/>
+                <w:tcBorders>
+                  <w:left w:val="none" w:sz="0" w:space="0" w:color="auto"/>
+                  <w:right w:val="none" w:sz="0" w:space="0" w:color="auto"/>
+                </w:tcBorders>
               </w:tcPr>
               <w:p>
                 <w:pPr>
@@ -2226,6 +2095,10 @@
             <w:tc>
               <w:tcPr>
                 <w:tcW w:w="686" w:type="pct"/>
+                <w:tcBorders>
+                  <w:left w:val="none" w:sz="0" w:space="0" w:color="auto"/>
+                  <w:right w:val="none" w:sz="0" w:space="0" w:color="auto"/>
+                </w:tcBorders>
               </w:tcPr>
               <w:p>
                 <w:pPr>
@@ -2246,6 +2119,10 @@
             <w:tc>
               <w:tcPr>
                 <w:tcW w:w="1268" w:type="pct"/>
+                <w:tcBorders>
+                  <w:left w:val="none" w:sz="0" w:space="0" w:color="auto"/>
+                  <w:right w:val="none" w:sz="0" w:space="0" w:color="auto"/>
+                </w:tcBorders>
               </w:tcPr>
               <w:p>
                 <w:pPr>
@@ -2272,6 +2149,9 @@
             <w:tc>
               <w:tcPr>
                 <w:tcW w:w="1029" w:type="pct"/>
+                <w:tcBorders>
+                  <w:left w:val="none" w:sz="0" w:space="0" w:color="auto"/>
+                </w:tcBorders>
               </w:tcPr>
               <w:p>
                 <w:pPr>
@@ -2299,6 +2179,9 @@
               <w:tcPr>
                 <w:cnfStyle w:val="001000000000" w:firstRow="0" w:lastRow="0" w:firstColumn="1" w:lastColumn="0" w:oddVBand="0" w:evenVBand="0" w:oddHBand="0" w:evenHBand="0" w:firstRowFirstColumn="0" w:firstRowLastColumn="0" w:lastRowFirstColumn="0" w:lastRowLastColumn="0"/>
                 <w:tcW w:w="737" w:type="pct"/>
+                <w:tcBorders>
+                  <w:right w:val="none" w:sz="0" w:space="0" w:color="auto"/>
+                </w:tcBorders>
               </w:tcPr>
               <w:p>
                 <w:pPr>
@@ -2320,6 +2203,10 @@
             <w:tc>
               <w:tcPr>
                 <w:tcW w:w="1279" w:type="pct"/>
+                <w:tcBorders>
+                  <w:left w:val="none" w:sz="0" w:space="0" w:color="auto"/>
+                  <w:right w:val="none" w:sz="0" w:space="0" w:color="auto"/>
+                </w:tcBorders>
               </w:tcPr>
               <w:p>
                 <w:pPr>
@@ -2340,6 +2227,10 @@
             <w:tc>
               <w:tcPr>
                 <w:tcW w:w="686" w:type="pct"/>
+                <w:tcBorders>
+                  <w:left w:val="none" w:sz="0" w:space="0" w:color="auto"/>
+                  <w:right w:val="none" w:sz="0" w:space="0" w:color="auto"/>
+                </w:tcBorders>
               </w:tcPr>
               <w:p>
                 <w:pPr>
@@ -2360,6 +2251,10 @@
             <w:tc>
               <w:tcPr>
                 <w:tcW w:w="1268" w:type="pct"/>
+                <w:tcBorders>
+                  <w:left w:val="none" w:sz="0" w:space="0" w:color="auto"/>
+                  <w:right w:val="none" w:sz="0" w:space="0" w:color="auto"/>
+                </w:tcBorders>
               </w:tcPr>
               <w:p>
                 <w:pPr>
@@ -2380,6 +2275,9 @@
             <w:tc>
               <w:tcPr>
                 <w:tcW w:w="1029" w:type="pct"/>
+                <w:tcBorders>
+                  <w:left w:val="none" w:sz="0" w:space="0" w:color="auto"/>
+                </w:tcBorders>
               </w:tcPr>
               <w:p>
                 <w:pPr>
@@ -2407,6 +2305,9 @@
               <w:tcPr>
                 <w:cnfStyle w:val="001000000000" w:firstRow="0" w:lastRow="0" w:firstColumn="1" w:lastColumn="0" w:oddVBand="0" w:evenVBand="0" w:oddHBand="0" w:evenHBand="0" w:firstRowFirstColumn="0" w:firstRowLastColumn="0" w:lastRowFirstColumn="0" w:lastRowLastColumn="0"/>
                 <w:tcW w:w="737" w:type="pct"/>
+                <w:tcBorders>
+                  <w:right w:val="none" w:sz="0" w:space="0" w:color="auto"/>
+                </w:tcBorders>
               </w:tcPr>
               <w:p>
                 <w:pPr>
@@ -2421,6 +2322,10 @@
             <w:tc>
               <w:tcPr>
                 <w:tcW w:w="1279" w:type="pct"/>
+                <w:tcBorders>
+                  <w:left w:val="none" w:sz="0" w:space="0" w:color="auto"/>
+                  <w:right w:val="none" w:sz="0" w:space="0" w:color="auto"/>
+                </w:tcBorders>
               </w:tcPr>
               <w:p>
                 <w:pPr>
@@ -2436,6 +2341,10 @@
             <w:tc>
               <w:tcPr>
                 <w:tcW w:w="686" w:type="pct"/>
+                <w:tcBorders>
+                  <w:left w:val="none" w:sz="0" w:space="0" w:color="auto"/>
+                  <w:right w:val="none" w:sz="0" w:space="0" w:color="auto"/>
+                </w:tcBorders>
               </w:tcPr>
               <w:p>
                 <w:pPr>
@@ -2451,6 +2360,10 @@
             <w:tc>
               <w:tcPr>
                 <w:tcW w:w="1268" w:type="pct"/>
+                <w:tcBorders>
+                  <w:left w:val="none" w:sz="0" w:space="0" w:color="auto"/>
+                  <w:right w:val="none" w:sz="0" w:space="0" w:color="auto"/>
+                </w:tcBorders>
               </w:tcPr>
               <w:p>
                 <w:pPr>
@@ -2466,6 +2379,9 @@
             <w:tc>
               <w:tcPr>
                 <w:tcW w:w="1029" w:type="pct"/>
+                <w:tcBorders>
+                  <w:left w:val="none" w:sz="0" w:space="0" w:color="auto"/>
+                </w:tcBorders>
               </w:tcPr>
               <w:p>
                 <w:pPr>
@@ -2488,6 +2404,9 @@
               <w:tcPr>
                 <w:cnfStyle w:val="001000000000" w:firstRow="0" w:lastRow="0" w:firstColumn="1" w:lastColumn="0" w:oddVBand="0" w:evenVBand="0" w:oddHBand="0" w:evenHBand="0" w:firstRowFirstColumn="0" w:firstRowLastColumn="0" w:lastRowFirstColumn="0" w:lastRowLastColumn="0"/>
                 <w:tcW w:w="737" w:type="pct"/>
+                <w:tcBorders>
+                  <w:right w:val="none" w:sz="0" w:space="0" w:color="auto"/>
+                </w:tcBorders>
               </w:tcPr>
               <w:p>
                 <w:pPr>
@@ -2502,6 +2421,10 @@
             <w:tc>
               <w:tcPr>
                 <w:tcW w:w="1279" w:type="pct"/>
+                <w:tcBorders>
+                  <w:left w:val="none" w:sz="0" w:space="0" w:color="auto"/>
+                  <w:right w:val="none" w:sz="0" w:space="0" w:color="auto"/>
+                </w:tcBorders>
               </w:tcPr>
               <w:p>
                 <w:pPr>
@@ -2517,6 +2440,10 @@
             <w:tc>
               <w:tcPr>
                 <w:tcW w:w="686" w:type="pct"/>
+                <w:tcBorders>
+                  <w:left w:val="none" w:sz="0" w:space="0" w:color="auto"/>
+                  <w:right w:val="none" w:sz="0" w:space="0" w:color="auto"/>
+                </w:tcBorders>
               </w:tcPr>
               <w:p>
                 <w:pPr>
@@ -2532,6 +2459,10 @@
             <w:tc>
               <w:tcPr>
                 <w:tcW w:w="1268" w:type="pct"/>
+                <w:tcBorders>
+                  <w:left w:val="none" w:sz="0" w:space="0" w:color="auto"/>
+                  <w:right w:val="none" w:sz="0" w:space="0" w:color="auto"/>
+                </w:tcBorders>
               </w:tcPr>
               <w:p>
                 <w:pPr>
@@ -2547,6 +2478,9 @@
             <w:tc>
               <w:tcPr>
                 <w:tcW w:w="1029" w:type="pct"/>
+                <w:tcBorders>
+                  <w:left w:val="none" w:sz="0" w:space="0" w:color="auto"/>
+                </w:tcBorders>
               </w:tcPr>
               <w:p>
                 <w:pPr>
@@ -2569,6 +2503,9 @@
               <w:tcPr>
                 <w:cnfStyle w:val="001000000000" w:firstRow="0" w:lastRow="0" w:firstColumn="1" w:lastColumn="0" w:oddVBand="0" w:evenVBand="0" w:oddHBand="0" w:evenHBand="0" w:firstRowFirstColumn="0" w:firstRowLastColumn="0" w:lastRowFirstColumn="0" w:lastRowLastColumn="0"/>
                 <w:tcW w:w="737" w:type="pct"/>
+                <w:tcBorders>
+                  <w:right w:val="none" w:sz="0" w:space="0" w:color="auto"/>
+                </w:tcBorders>
               </w:tcPr>
               <w:p>
                 <w:pPr>
@@ -2583,6 +2520,10 @@
             <w:tc>
               <w:tcPr>
                 <w:tcW w:w="1279" w:type="pct"/>
+                <w:tcBorders>
+                  <w:left w:val="none" w:sz="0" w:space="0" w:color="auto"/>
+                  <w:right w:val="none" w:sz="0" w:space="0" w:color="auto"/>
+                </w:tcBorders>
               </w:tcPr>
               <w:p>
                 <w:pPr>
@@ -2598,6 +2539,10 @@
             <w:tc>
               <w:tcPr>
                 <w:tcW w:w="686" w:type="pct"/>
+                <w:tcBorders>
+                  <w:left w:val="none" w:sz="0" w:space="0" w:color="auto"/>
+                  <w:right w:val="none" w:sz="0" w:space="0" w:color="auto"/>
+                </w:tcBorders>
               </w:tcPr>
               <w:p>
                 <w:pPr>
@@ -2613,6 +2558,10 @@
             <w:tc>
               <w:tcPr>
                 <w:tcW w:w="1268" w:type="pct"/>
+                <w:tcBorders>
+                  <w:left w:val="none" w:sz="0" w:space="0" w:color="auto"/>
+                  <w:right w:val="none" w:sz="0" w:space="0" w:color="auto"/>
+                </w:tcBorders>
               </w:tcPr>
               <w:p>
                 <w:pPr>
@@ -2628,6 +2577,9 @@
             <w:tc>
               <w:tcPr>
                 <w:tcW w:w="1029" w:type="pct"/>
+                <w:tcBorders>
+                  <w:left w:val="none" w:sz="0" w:space="0" w:color="auto"/>
+                </w:tcBorders>
               </w:tcPr>
               <w:p>
                 <w:pPr>
@@ -2650,6 +2602,9 @@
               <w:tcPr>
                 <w:cnfStyle w:val="001000000000" w:firstRow="0" w:lastRow="0" w:firstColumn="1" w:lastColumn="0" w:oddVBand="0" w:evenVBand="0" w:oddHBand="0" w:evenHBand="0" w:firstRowFirstColumn="0" w:firstRowLastColumn="0" w:lastRowFirstColumn="0" w:lastRowLastColumn="0"/>
                 <w:tcW w:w="737" w:type="pct"/>
+                <w:tcBorders>
+                  <w:right w:val="none" w:sz="0" w:space="0" w:color="auto"/>
+                </w:tcBorders>
               </w:tcPr>
               <w:p>
                 <w:pPr>
@@ -2664,6 +2619,10 @@
             <w:tc>
               <w:tcPr>
                 <w:tcW w:w="1279" w:type="pct"/>
+                <w:tcBorders>
+                  <w:left w:val="none" w:sz="0" w:space="0" w:color="auto"/>
+                  <w:right w:val="none" w:sz="0" w:space="0" w:color="auto"/>
+                </w:tcBorders>
               </w:tcPr>
               <w:p>
                 <w:pPr>
@@ -2679,6 +2638,10 @@
             <w:tc>
               <w:tcPr>
                 <w:tcW w:w="686" w:type="pct"/>
+                <w:tcBorders>
+                  <w:left w:val="none" w:sz="0" w:space="0" w:color="auto"/>
+                  <w:right w:val="none" w:sz="0" w:space="0" w:color="auto"/>
+                </w:tcBorders>
               </w:tcPr>
               <w:p>
                 <w:pPr>
@@ -2694,6 +2657,10 @@
             <w:tc>
               <w:tcPr>
                 <w:tcW w:w="1268" w:type="pct"/>
+                <w:tcBorders>
+                  <w:left w:val="none" w:sz="0" w:space="0" w:color="auto"/>
+                  <w:right w:val="none" w:sz="0" w:space="0" w:color="auto"/>
+                </w:tcBorders>
               </w:tcPr>
               <w:p>
                 <w:pPr>
@@ -2709,6 +2676,9 @@
             <w:tc>
               <w:tcPr>
                 <w:tcW w:w="1029" w:type="pct"/>
+                <w:tcBorders>
+                  <w:left w:val="none" w:sz="0" w:space="0" w:color="auto"/>
+                </w:tcBorders>
               </w:tcPr>
               <w:p>
                 <w:pPr>
@@ -2731,6 +2701,9 @@
               <w:tcPr>
                 <w:cnfStyle w:val="001000000000" w:firstRow="0" w:lastRow="0" w:firstColumn="1" w:lastColumn="0" w:oddVBand="0" w:evenVBand="0" w:oddHBand="0" w:evenHBand="0" w:firstRowFirstColumn="0" w:firstRowLastColumn="0" w:lastRowFirstColumn="0" w:lastRowLastColumn="0"/>
                 <w:tcW w:w="737" w:type="pct"/>
+                <w:tcBorders>
+                  <w:right w:val="none" w:sz="0" w:space="0" w:color="auto"/>
+                </w:tcBorders>
               </w:tcPr>
               <w:p>
                 <w:pPr>
@@ -2745,6 +2718,10 @@
             <w:tc>
               <w:tcPr>
                 <w:tcW w:w="1279" w:type="pct"/>
+                <w:tcBorders>
+                  <w:left w:val="none" w:sz="0" w:space="0" w:color="auto"/>
+                  <w:right w:val="none" w:sz="0" w:space="0" w:color="auto"/>
+                </w:tcBorders>
               </w:tcPr>
               <w:p>
                 <w:pPr>
@@ -2760,6 +2737,10 @@
             <w:tc>
               <w:tcPr>
                 <w:tcW w:w="686" w:type="pct"/>
+                <w:tcBorders>
+                  <w:left w:val="none" w:sz="0" w:space="0" w:color="auto"/>
+                  <w:right w:val="none" w:sz="0" w:space="0" w:color="auto"/>
+                </w:tcBorders>
               </w:tcPr>
               <w:p>
                 <w:pPr>
@@ -2775,6 +2756,10 @@
             <w:tc>
               <w:tcPr>
                 <w:tcW w:w="1268" w:type="pct"/>
+                <w:tcBorders>
+                  <w:left w:val="none" w:sz="0" w:space="0" w:color="auto"/>
+                  <w:right w:val="none" w:sz="0" w:space="0" w:color="auto"/>
+                </w:tcBorders>
               </w:tcPr>
               <w:p>
                 <w:pPr>
@@ -2790,6 +2775,9 @@
             <w:tc>
               <w:tcPr>
                 <w:tcW w:w="1029" w:type="pct"/>
+                <w:tcBorders>
+                  <w:left w:val="none" w:sz="0" w:space="0" w:color="auto"/>
+                </w:tcBorders>
               </w:tcPr>
               <w:p>
                 <w:pPr>
@@ -2812,6 +2800,9 @@
               <w:tcPr>
                 <w:cnfStyle w:val="001000000000" w:firstRow="0" w:lastRow="0" w:firstColumn="1" w:lastColumn="0" w:oddVBand="0" w:evenVBand="0" w:oddHBand="0" w:evenHBand="0" w:firstRowFirstColumn="0" w:firstRowLastColumn="0" w:lastRowFirstColumn="0" w:lastRowLastColumn="0"/>
                 <w:tcW w:w="737" w:type="pct"/>
+                <w:tcBorders>
+                  <w:right w:val="none" w:sz="0" w:space="0" w:color="auto"/>
+                </w:tcBorders>
               </w:tcPr>
               <w:p>
                 <w:pPr>
@@ -2826,6 +2817,10 @@
             <w:tc>
               <w:tcPr>
                 <w:tcW w:w="1279" w:type="pct"/>
+                <w:tcBorders>
+                  <w:left w:val="none" w:sz="0" w:space="0" w:color="auto"/>
+                  <w:right w:val="none" w:sz="0" w:space="0" w:color="auto"/>
+                </w:tcBorders>
               </w:tcPr>
               <w:p>
                 <w:pPr>
@@ -2841,6 +2836,10 @@
             <w:tc>
               <w:tcPr>
                 <w:tcW w:w="686" w:type="pct"/>
+                <w:tcBorders>
+                  <w:left w:val="none" w:sz="0" w:space="0" w:color="auto"/>
+                  <w:right w:val="none" w:sz="0" w:space="0" w:color="auto"/>
+                </w:tcBorders>
               </w:tcPr>
               <w:p>
                 <w:pPr>
@@ -2856,6 +2855,10 @@
             <w:tc>
               <w:tcPr>
                 <w:tcW w:w="1268" w:type="pct"/>
+                <w:tcBorders>
+                  <w:left w:val="none" w:sz="0" w:space="0" w:color="auto"/>
+                  <w:right w:val="none" w:sz="0" w:space="0" w:color="auto"/>
+                </w:tcBorders>
               </w:tcPr>
               <w:p>
                 <w:pPr>
@@ -2871,6 +2874,9 @@
             <w:tc>
               <w:tcPr>
                 <w:tcW w:w="1029" w:type="pct"/>
+                <w:tcBorders>
+                  <w:left w:val="none" w:sz="0" w:space="0" w:color="auto"/>
+                </w:tcBorders>
               </w:tcPr>
               <w:p>
                 <w:pPr>
@@ -2893,6 +2899,9 @@
               <w:tcPr>
                 <w:cnfStyle w:val="001000000000" w:firstRow="0" w:lastRow="0" w:firstColumn="1" w:lastColumn="0" w:oddVBand="0" w:evenVBand="0" w:oddHBand="0" w:evenHBand="0" w:firstRowFirstColumn="0" w:firstRowLastColumn="0" w:lastRowFirstColumn="0" w:lastRowLastColumn="0"/>
                 <w:tcW w:w="737" w:type="pct"/>
+                <w:tcBorders>
+                  <w:right w:val="none" w:sz="0" w:space="0" w:color="auto"/>
+                </w:tcBorders>
               </w:tcPr>
               <w:p>
                 <w:pPr>
@@ -2907,6 +2916,10 @@
             <w:tc>
               <w:tcPr>
                 <w:tcW w:w="1279" w:type="pct"/>
+                <w:tcBorders>
+                  <w:left w:val="none" w:sz="0" w:space="0" w:color="auto"/>
+                  <w:right w:val="none" w:sz="0" w:space="0" w:color="auto"/>
+                </w:tcBorders>
               </w:tcPr>
               <w:p>
                 <w:pPr>
@@ -2922,6 +2935,10 @@
             <w:tc>
               <w:tcPr>
                 <w:tcW w:w="686" w:type="pct"/>
+                <w:tcBorders>
+                  <w:left w:val="none" w:sz="0" w:space="0" w:color="auto"/>
+                  <w:right w:val="none" w:sz="0" w:space="0" w:color="auto"/>
+                </w:tcBorders>
               </w:tcPr>
               <w:p>
                 <w:pPr>
@@ -2937,6 +2954,10 @@
             <w:tc>
               <w:tcPr>
                 <w:tcW w:w="1268" w:type="pct"/>
+                <w:tcBorders>
+                  <w:left w:val="none" w:sz="0" w:space="0" w:color="auto"/>
+                  <w:right w:val="none" w:sz="0" w:space="0" w:color="auto"/>
+                </w:tcBorders>
               </w:tcPr>
               <w:p>
                 <w:pPr>
@@ -2952,6 +2973,9 @@
             <w:tc>
               <w:tcPr>
                 <w:tcW w:w="1029" w:type="pct"/>
+                <w:tcBorders>
+                  <w:left w:val="none" w:sz="0" w:space="0" w:color="auto"/>
+                </w:tcBorders>
               </w:tcPr>
               <w:p>
                 <w:pPr>
@@ -2974,6 +2998,9 @@
               <w:tcPr>
                 <w:cnfStyle w:val="001000000000" w:firstRow="0" w:lastRow="0" w:firstColumn="1" w:lastColumn="0" w:oddVBand="0" w:evenVBand="0" w:oddHBand="0" w:evenHBand="0" w:firstRowFirstColumn="0" w:firstRowLastColumn="0" w:lastRowFirstColumn="0" w:lastRowLastColumn="0"/>
                 <w:tcW w:w="737" w:type="pct"/>
+                <w:tcBorders>
+                  <w:right w:val="none" w:sz="0" w:space="0" w:color="auto"/>
+                </w:tcBorders>
               </w:tcPr>
               <w:p>
                 <w:pPr>
@@ -2988,6 +3015,10 @@
             <w:tc>
               <w:tcPr>
                 <w:tcW w:w="1279" w:type="pct"/>
+                <w:tcBorders>
+                  <w:left w:val="none" w:sz="0" w:space="0" w:color="auto"/>
+                  <w:right w:val="none" w:sz="0" w:space="0" w:color="auto"/>
+                </w:tcBorders>
               </w:tcPr>
               <w:p>
                 <w:pPr>
@@ -3003,6 +3034,10 @@
             <w:tc>
               <w:tcPr>
                 <w:tcW w:w="686" w:type="pct"/>
+                <w:tcBorders>
+                  <w:left w:val="none" w:sz="0" w:space="0" w:color="auto"/>
+                  <w:right w:val="none" w:sz="0" w:space="0" w:color="auto"/>
+                </w:tcBorders>
               </w:tcPr>
               <w:p>
                 <w:pPr>
@@ -3018,6 +3053,10 @@
             <w:tc>
               <w:tcPr>
                 <w:tcW w:w="1268" w:type="pct"/>
+                <w:tcBorders>
+                  <w:left w:val="none" w:sz="0" w:space="0" w:color="auto"/>
+                  <w:right w:val="none" w:sz="0" w:space="0" w:color="auto"/>
+                </w:tcBorders>
               </w:tcPr>
               <w:p>
                 <w:pPr>
@@ -3033,6 +3072,9 @@
             <w:tc>
               <w:tcPr>
                 <w:tcW w:w="1029" w:type="pct"/>
+                <w:tcBorders>
+                  <w:left w:val="none" w:sz="0" w:space="0" w:color="auto"/>
+                </w:tcBorders>
               </w:tcPr>
               <w:p>
                 <w:pPr>
@@ -3055,6 +3097,9 @@
               <w:tcPr>
                 <w:cnfStyle w:val="001000000000" w:firstRow="0" w:lastRow="0" w:firstColumn="1" w:lastColumn="0" w:oddVBand="0" w:evenVBand="0" w:oddHBand="0" w:evenHBand="0" w:firstRowFirstColumn="0" w:firstRowLastColumn="0" w:lastRowFirstColumn="0" w:lastRowLastColumn="0"/>
                 <w:tcW w:w="737" w:type="pct"/>
+                <w:tcBorders>
+                  <w:right w:val="none" w:sz="0" w:space="0" w:color="auto"/>
+                </w:tcBorders>
               </w:tcPr>
               <w:p>
                 <w:pPr>
@@ -3069,6 +3114,10 @@
             <w:tc>
               <w:tcPr>
                 <w:tcW w:w="1279" w:type="pct"/>
+                <w:tcBorders>
+                  <w:left w:val="none" w:sz="0" w:space="0" w:color="auto"/>
+                  <w:right w:val="none" w:sz="0" w:space="0" w:color="auto"/>
+                </w:tcBorders>
               </w:tcPr>
               <w:p>
                 <w:pPr>
@@ -3084,6 +3133,10 @@
             <w:tc>
               <w:tcPr>
                 <w:tcW w:w="686" w:type="pct"/>
+                <w:tcBorders>
+                  <w:left w:val="none" w:sz="0" w:space="0" w:color="auto"/>
+                  <w:right w:val="none" w:sz="0" w:space="0" w:color="auto"/>
+                </w:tcBorders>
               </w:tcPr>
               <w:p>
                 <w:pPr>
@@ -3099,6 +3152,10 @@
             <w:tc>
               <w:tcPr>
                 <w:tcW w:w="1268" w:type="pct"/>
+                <w:tcBorders>
+                  <w:left w:val="none" w:sz="0" w:space="0" w:color="auto"/>
+                  <w:right w:val="none" w:sz="0" w:space="0" w:color="auto"/>
+                </w:tcBorders>
               </w:tcPr>
               <w:p>
                 <w:pPr>
@@ -3114,6 +3171,9 @@
             <w:tc>
               <w:tcPr>
                 <w:tcW w:w="1029" w:type="pct"/>
+                <w:tcBorders>
+                  <w:left w:val="none" w:sz="0" w:space="0" w:color="auto"/>
+                </w:tcBorders>
               </w:tcPr>
               <w:p>
                 <w:pPr>
@@ -3136,6 +3196,9 @@
               <w:tcPr>
                 <w:cnfStyle w:val="001000000000" w:firstRow="0" w:lastRow="0" w:firstColumn="1" w:lastColumn="0" w:oddVBand="0" w:evenVBand="0" w:oddHBand="0" w:evenHBand="0" w:firstRowFirstColumn="0" w:firstRowLastColumn="0" w:lastRowFirstColumn="0" w:lastRowLastColumn="0"/>
                 <w:tcW w:w="737" w:type="pct"/>
+                <w:tcBorders>
+                  <w:right w:val="none" w:sz="0" w:space="0" w:color="auto"/>
+                </w:tcBorders>
               </w:tcPr>
               <w:p>
                 <w:pPr>
@@ -3150,6 +3213,10 @@
             <w:tc>
               <w:tcPr>
                 <w:tcW w:w="1279" w:type="pct"/>
+                <w:tcBorders>
+                  <w:left w:val="none" w:sz="0" w:space="0" w:color="auto"/>
+                  <w:right w:val="none" w:sz="0" w:space="0" w:color="auto"/>
+                </w:tcBorders>
               </w:tcPr>
               <w:p>
                 <w:pPr>
@@ -3165,6 +3232,10 @@
             <w:tc>
               <w:tcPr>
                 <w:tcW w:w="686" w:type="pct"/>
+                <w:tcBorders>
+                  <w:left w:val="none" w:sz="0" w:space="0" w:color="auto"/>
+                  <w:right w:val="none" w:sz="0" w:space="0" w:color="auto"/>
+                </w:tcBorders>
               </w:tcPr>
               <w:p>
                 <w:pPr>
@@ -3180,6 +3251,10 @@
             <w:tc>
               <w:tcPr>
                 <w:tcW w:w="1268" w:type="pct"/>
+                <w:tcBorders>
+                  <w:left w:val="none" w:sz="0" w:space="0" w:color="auto"/>
+                  <w:right w:val="none" w:sz="0" w:space="0" w:color="auto"/>
+                </w:tcBorders>
               </w:tcPr>
               <w:p>
                 <w:pPr>
@@ -3195,6 +3270,9 @@
             <w:tc>
               <w:tcPr>
                 <w:tcW w:w="1029" w:type="pct"/>
+                <w:tcBorders>
+                  <w:left w:val="none" w:sz="0" w:space="0" w:color="auto"/>
+                </w:tcBorders>
               </w:tcPr>
               <w:p>
                 <w:pPr>
@@ -3217,6 +3295,9 @@
               <w:tcPr>
                 <w:cnfStyle w:val="001000000000" w:firstRow="0" w:lastRow="0" w:firstColumn="1" w:lastColumn="0" w:oddVBand="0" w:evenVBand="0" w:oddHBand="0" w:evenHBand="0" w:firstRowFirstColumn="0" w:firstRowLastColumn="0" w:lastRowFirstColumn="0" w:lastRowLastColumn="0"/>
                 <w:tcW w:w="737" w:type="pct"/>
+                <w:tcBorders>
+                  <w:right w:val="none" w:sz="0" w:space="0" w:color="auto"/>
+                </w:tcBorders>
               </w:tcPr>
               <w:p>
                 <w:pPr>
@@ -3231,6 +3312,10 @@
             <w:tc>
               <w:tcPr>
                 <w:tcW w:w="1279" w:type="pct"/>
+                <w:tcBorders>
+                  <w:left w:val="none" w:sz="0" w:space="0" w:color="auto"/>
+                  <w:right w:val="none" w:sz="0" w:space="0" w:color="auto"/>
+                </w:tcBorders>
               </w:tcPr>
               <w:p>
                 <w:pPr>
@@ -3246,6 +3331,10 @@
             <w:tc>
               <w:tcPr>
                 <w:tcW w:w="686" w:type="pct"/>
+                <w:tcBorders>
+                  <w:left w:val="none" w:sz="0" w:space="0" w:color="auto"/>
+                  <w:right w:val="none" w:sz="0" w:space="0" w:color="auto"/>
+                </w:tcBorders>
               </w:tcPr>
               <w:p>
                 <w:pPr>
@@ -3261,6 +3350,10 @@
             <w:tc>
               <w:tcPr>
                 <w:tcW w:w="1268" w:type="pct"/>
+                <w:tcBorders>
+                  <w:left w:val="none" w:sz="0" w:space="0" w:color="auto"/>
+                  <w:right w:val="none" w:sz="0" w:space="0" w:color="auto"/>
+                </w:tcBorders>
               </w:tcPr>
               <w:p>
                 <w:pPr>
@@ -3276,6 +3369,9 @@
             <w:tc>
               <w:tcPr>
                 <w:tcW w:w="1029" w:type="pct"/>
+                <w:tcBorders>
+                  <w:left w:val="none" w:sz="0" w:space="0" w:color="auto"/>
+                </w:tcBorders>
               </w:tcPr>
               <w:p>
                 <w:pPr>
@@ -3298,6 +3394,9 @@
               <w:tcPr>
                 <w:cnfStyle w:val="001000000000" w:firstRow="0" w:lastRow="0" w:firstColumn="1" w:lastColumn="0" w:oddVBand="0" w:evenVBand="0" w:oddHBand="0" w:evenHBand="0" w:firstRowFirstColumn="0" w:firstRowLastColumn="0" w:lastRowFirstColumn="0" w:lastRowLastColumn="0"/>
                 <w:tcW w:w="737" w:type="pct"/>
+                <w:tcBorders>
+                  <w:right w:val="none" w:sz="0" w:space="0" w:color="auto"/>
+                </w:tcBorders>
               </w:tcPr>
               <w:p>
                 <w:pPr>
@@ -3312,6 +3411,10 @@
             <w:tc>
               <w:tcPr>
                 <w:tcW w:w="1279" w:type="pct"/>
+                <w:tcBorders>
+                  <w:left w:val="none" w:sz="0" w:space="0" w:color="auto"/>
+                  <w:right w:val="none" w:sz="0" w:space="0" w:color="auto"/>
+                </w:tcBorders>
               </w:tcPr>
               <w:p>
                 <w:pPr>
@@ -3327,6 +3430,10 @@
             <w:tc>
               <w:tcPr>
                 <w:tcW w:w="686" w:type="pct"/>
+                <w:tcBorders>
+                  <w:left w:val="none" w:sz="0" w:space="0" w:color="auto"/>
+                  <w:right w:val="none" w:sz="0" w:space="0" w:color="auto"/>
+                </w:tcBorders>
               </w:tcPr>
               <w:p>
                 <w:pPr>
@@ -3342,6 +3449,10 @@
             <w:tc>
               <w:tcPr>
                 <w:tcW w:w="1268" w:type="pct"/>
+                <w:tcBorders>
+                  <w:left w:val="none" w:sz="0" w:space="0" w:color="auto"/>
+                  <w:right w:val="none" w:sz="0" w:space="0" w:color="auto"/>
+                </w:tcBorders>
               </w:tcPr>
               <w:p>
                 <w:pPr>
@@ -3357,6 +3468,9 @@
             <w:tc>
               <w:tcPr>
                 <w:tcW w:w="1029" w:type="pct"/>
+                <w:tcBorders>
+                  <w:left w:val="none" w:sz="0" w:space="0" w:color="auto"/>
+                </w:tcBorders>
               </w:tcPr>
               <w:p>
                 <w:pPr>
@@ -3379,6 +3493,9 @@
               <w:tcPr>
                 <w:cnfStyle w:val="001000000000" w:firstRow="0" w:lastRow="0" w:firstColumn="1" w:lastColumn="0" w:oddVBand="0" w:evenVBand="0" w:oddHBand="0" w:evenHBand="0" w:firstRowFirstColumn="0" w:firstRowLastColumn="0" w:lastRowFirstColumn="0" w:lastRowLastColumn="0"/>
                 <w:tcW w:w="737" w:type="pct"/>
+                <w:tcBorders>
+                  <w:right w:val="none" w:sz="0" w:space="0" w:color="auto"/>
+                </w:tcBorders>
               </w:tcPr>
               <w:p>
                 <w:pPr>
@@ -3393,6 +3510,10 @@
             <w:tc>
               <w:tcPr>
                 <w:tcW w:w="1279" w:type="pct"/>
+                <w:tcBorders>
+                  <w:left w:val="none" w:sz="0" w:space="0" w:color="auto"/>
+                  <w:right w:val="none" w:sz="0" w:space="0" w:color="auto"/>
+                </w:tcBorders>
               </w:tcPr>
               <w:p>
                 <w:pPr>
@@ -3408,6 +3529,10 @@
             <w:tc>
               <w:tcPr>
                 <w:tcW w:w="686" w:type="pct"/>
+                <w:tcBorders>
+                  <w:left w:val="none" w:sz="0" w:space="0" w:color="auto"/>
+                  <w:right w:val="none" w:sz="0" w:space="0" w:color="auto"/>
+                </w:tcBorders>
               </w:tcPr>
               <w:p>
                 <w:pPr>
@@ -3423,6 +3548,10 @@
             <w:tc>
               <w:tcPr>
                 <w:tcW w:w="1268" w:type="pct"/>
+                <w:tcBorders>
+                  <w:left w:val="none" w:sz="0" w:space="0" w:color="auto"/>
+                  <w:right w:val="none" w:sz="0" w:space="0" w:color="auto"/>
+                </w:tcBorders>
               </w:tcPr>
               <w:p>
                 <w:pPr>
@@ -3438,6 +3567,9 @@
             <w:tc>
               <w:tcPr>
                 <w:tcW w:w="1029" w:type="pct"/>
+                <w:tcBorders>
+                  <w:left w:val="none" w:sz="0" w:space="0" w:color="auto"/>
+                </w:tcBorders>
               </w:tcPr>
               <w:p>
                 <w:pPr>
@@ -3460,6 +3592,9 @@
               <w:tcPr>
                 <w:cnfStyle w:val="001000000000" w:firstRow="0" w:lastRow="0" w:firstColumn="1" w:lastColumn="0" w:oddVBand="0" w:evenVBand="0" w:oddHBand="0" w:evenHBand="0" w:firstRowFirstColumn="0" w:firstRowLastColumn="0" w:lastRowFirstColumn="0" w:lastRowLastColumn="0"/>
                 <w:tcW w:w="737" w:type="pct"/>
+                <w:tcBorders>
+                  <w:right w:val="none" w:sz="0" w:space="0" w:color="auto"/>
+                </w:tcBorders>
               </w:tcPr>
               <w:p>
                 <w:pPr>
@@ -3474,6 +3609,10 @@
             <w:tc>
               <w:tcPr>
                 <w:tcW w:w="1279" w:type="pct"/>
+                <w:tcBorders>
+                  <w:left w:val="none" w:sz="0" w:space="0" w:color="auto"/>
+                  <w:right w:val="none" w:sz="0" w:space="0" w:color="auto"/>
+                </w:tcBorders>
               </w:tcPr>
               <w:p>
                 <w:pPr>
@@ -3489,6 +3628,10 @@
             <w:tc>
               <w:tcPr>
                 <w:tcW w:w="686" w:type="pct"/>
+                <w:tcBorders>
+                  <w:left w:val="none" w:sz="0" w:space="0" w:color="auto"/>
+                  <w:right w:val="none" w:sz="0" w:space="0" w:color="auto"/>
+                </w:tcBorders>
               </w:tcPr>
               <w:p>
                 <w:pPr>
@@ -3504,6 +3647,10 @@
             <w:tc>
               <w:tcPr>
                 <w:tcW w:w="1268" w:type="pct"/>
+                <w:tcBorders>
+                  <w:left w:val="none" w:sz="0" w:space="0" w:color="auto"/>
+                  <w:right w:val="none" w:sz="0" w:space="0" w:color="auto"/>
+                </w:tcBorders>
               </w:tcPr>
               <w:p>
                 <w:pPr>
@@ -3519,6 +3666,9 @@
             <w:tc>
               <w:tcPr>
                 <w:tcW w:w="1029" w:type="pct"/>
+                <w:tcBorders>
+                  <w:left w:val="none" w:sz="0" w:space="0" w:color="auto"/>
+                </w:tcBorders>
               </w:tcPr>
               <w:p>
                 <w:pPr>
@@ -3541,6 +3691,9 @@
               <w:tcPr>
                 <w:cnfStyle w:val="001000000000" w:firstRow="0" w:lastRow="0" w:firstColumn="1" w:lastColumn="0" w:oddVBand="0" w:evenVBand="0" w:oddHBand="0" w:evenHBand="0" w:firstRowFirstColumn="0" w:firstRowLastColumn="0" w:lastRowFirstColumn="0" w:lastRowLastColumn="0"/>
                 <w:tcW w:w="737" w:type="pct"/>
+                <w:tcBorders>
+                  <w:right w:val="none" w:sz="0" w:space="0" w:color="auto"/>
+                </w:tcBorders>
               </w:tcPr>
               <w:p>
                 <w:pPr>
@@ -3555,6 +3708,10 @@
             <w:tc>
               <w:tcPr>
                 <w:tcW w:w="1279" w:type="pct"/>
+                <w:tcBorders>
+                  <w:left w:val="none" w:sz="0" w:space="0" w:color="auto"/>
+                  <w:right w:val="none" w:sz="0" w:space="0" w:color="auto"/>
+                </w:tcBorders>
               </w:tcPr>
               <w:p>
                 <w:pPr>
@@ -3570,6 +3727,10 @@
             <w:tc>
               <w:tcPr>
                 <w:tcW w:w="686" w:type="pct"/>
+                <w:tcBorders>
+                  <w:left w:val="none" w:sz="0" w:space="0" w:color="auto"/>
+                  <w:right w:val="none" w:sz="0" w:space="0" w:color="auto"/>
+                </w:tcBorders>
               </w:tcPr>
               <w:p>
                 <w:pPr>
@@ -3585,6 +3746,10 @@
             <w:tc>
               <w:tcPr>
                 <w:tcW w:w="1268" w:type="pct"/>
+                <w:tcBorders>
+                  <w:left w:val="none" w:sz="0" w:space="0" w:color="auto"/>
+                  <w:right w:val="none" w:sz="0" w:space="0" w:color="auto"/>
+                </w:tcBorders>
               </w:tcPr>
               <w:p>
                 <w:pPr>
@@ -3600,6 +3765,9 @@
             <w:tc>
               <w:tcPr>
                 <w:tcW w:w="1029" w:type="pct"/>
+                <w:tcBorders>
+                  <w:left w:val="none" w:sz="0" w:space="0" w:color="auto"/>
+                </w:tcBorders>
               </w:tcPr>
               <w:p>
                 <w:pPr>
@@ -3622,6 +3790,9 @@
               <w:tcPr>
                 <w:cnfStyle w:val="001000000000" w:firstRow="0" w:lastRow="0" w:firstColumn="1" w:lastColumn="0" w:oddVBand="0" w:evenVBand="0" w:oddHBand="0" w:evenHBand="0" w:firstRowFirstColumn="0" w:firstRowLastColumn="0" w:lastRowFirstColumn="0" w:lastRowLastColumn="0"/>
                 <w:tcW w:w="737" w:type="pct"/>
+                <w:tcBorders>
+                  <w:right w:val="none" w:sz="0" w:space="0" w:color="auto"/>
+                </w:tcBorders>
               </w:tcPr>
               <w:p>
                 <w:pPr>
@@ -3636,6 +3807,10 @@
             <w:tc>
               <w:tcPr>
                 <w:tcW w:w="1279" w:type="pct"/>
+                <w:tcBorders>
+                  <w:left w:val="none" w:sz="0" w:space="0" w:color="auto"/>
+                  <w:right w:val="none" w:sz="0" w:space="0" w:color="auto"/>
+                </w:tcBorders>
               </w:tcPr>
               <w:p>
                 <w:pPr>
@@ -3651,6 +3826,10 @@
             <w:tc>
               <w:tcPr>
                 <w:tcW w:w="686" w:type="pct"/>
+                <w:tcBorders>
+                  <w:left w:val="none" w:sz="0" w:space="0" w:color="auto"/>
+                  <w:right w:val="none" w:sz="0" w:space="0" w:color="auto"/>
+                </w:tcBorders>
               </w:tcPr>
               <w:p>
                 <w:pPr>
@@ -3666,6 +3845,10 @@
             <w:tc>
               <w:tcPr>
                 <w:tcW w:w="1268" w:type="pct"/>
+                <w:tcBorders>
+                  <w:left w:val="none" w:sz="0" w:space="0" w:color="auto"/>
+                  <w:right w:val="none" w:sz="0" w:space="0" w:color="auto"/>
+                </w:tcBorders>
               </w:tcPr>
               <w:p>
                 <w:pPr>
@@ -3681,6 +3864,9 @@
             <w:tc>
               <w:tcPr>
                 <w:tcW w:w="1029" w:type="pct"/>
+                <w:tcBorders>
+                  <w:left w:val="none" w:sz="0" w:space="0" w:color="auto"/>
+                </w:tcBorders>
               </w:tcPr>
               <w:p>
                 <w:pPr>
@@ -3693,13 +3879,17 @@
                 </w:pPr>
               </w:p>
             </w:tc>
+            <w:bookmarkStart w:id="1" w:name="_GoBack"/>
+            <w:bookmarkEnd w:id="1"/>
           </w:tr>
         </w:tbl>
         <w:sdt>
           <w:sdtPr>
             <w:rPr>
+              <w:rFonts w:asciiTheme="minorHAnsi" w:hAnsiTheme="minorHAnsi" w:cstheme="minorBidi"/>
               <w:b w:val="0"/>
               <w:bCs w:val="0"/>
+              <w:iCs w:val="0"/>
               <w:caps w:val="0"/>
               <w:color w:val="auto"/>
               <w:sz w:val="22"/>
@@ -3713,7 +3903,6 @@
           </w:sdtPr>
           <w:sdtEndPr>
             <w:rPr>
-              <w:iCs w:val="0"/>
               <w:noProof/>
             </w:rPr>
           </w:sdtEndPr>
@@ -3734,8 +3923,6 @@
                 </w:rPr>
                 <w:t>目次</w:t>
               </w:r>
-              <w:bookmarkStart w:id="1" w:name="_GoBack"/>
-              <w:bookmarkEnd w:id="1"/>
             </w:p>
             <w:p>
               <w:pPr>
@@ -7419,13 +7606,7 @@
                     <w:rFonts w:ascii="Times New Roman" w:hAnsi="Times New Roman" w:cs="Times New Roman"/>
                   </w:rPr>
                   <w:lastRenderedPageBreak/>
-                  <w:t>DDL</w:t>
-                </w:r>
-                <w:r>
-                  <w:rPr>
-                    <w:rFonts w:ascii="Times New Roman" w:hAnsi="Times New Roman" w:cs="Times New Roman"/>
-                  </w:rPr>
-                  <w:t>_Project</w:t>
+                  <w:t>DDL_Project</w:t>
                 </w:r>
                 <w:proofErr w:type="spellEnd"/>
                 <w:r>
@@ -10081,9 +10262,6 @@
               <w:ilvl w:val="1"/>
               <w:numId w:val="1"/>
             </w:numPr>
-            <w:rPr>
-              <w:rFonts w:hint="eastAsia"/>
-            </w:rPr>
           </w:pPr>
           <w:bookmarkStart w:id="14" w:name="_Toc197025261"/>
           <w:bookmarkStart w:id="15" w:name="_Toc435988112"/>
@@ -10096,13 +10274,7 @@
           <w:bookmarkEnd w:id="14"/>
           <w:bookmarkEnd w:id="15"/>
         </w:p>
-        <w:p>
-          <w:pPr>
-            <w:rPr>
-              <w:rFonts w:hint="eastAsia"/>
-            </w:rPr>
-          </w:pPr>
-        </w:p>
+        <w:p/>
         <w:tbl>
           <w:tblPr>
             <w:tblStyle w:val="MediumShading1-Accent3"/>
@@ -19004,7 +19176,7 @@
                   <w:pStyle w:val="NoSpacing"/>
                   <w:spacing w:line="360" w:lineRule="auto"/>
                   <w:rPr>
-                    <w:rFonts w:ascii="Times New Roman" w:eastAsiaTheme="minorEastAsia" w:hAnsi="Times New Roman" w:cs="Times New Roman" w:hint="eastAsia"/>
+                    <w:rFonts w:ascii="Times New Roman" w:eastAsiaTheme="minorEastAsia" w:hAnsi="Times New Roman" w:cs="Times New Roman"/>
                     <w:b/>
                     <w:lang w:eastAsia="ja-JP"/>
                   </w:rPr>
@@ -34441,7 +34613,7 @@
   <a:extraClrSchemeLst/>
   <a:extLst>
     <a:ext uri="{05A4C25C-085E-4340-85A3-A5531E510DB2}">
-      <thm15:themeFamily xmlns:thm15="http://schemas.microsoft.com/office/thememl/2012/main" xmlns="" name="Office Theme" id="{62F939B6-93AF-4DB8-9C6B-D6C7DFDC589F}" vid="{4A3C46E8-61CC-4603-A589-7422A47A8E4A}"/>
+      <thm15:themeFamily xmlns="" xmlns:thm15="http://schemas.microsoft.com/office/thememl/2012/main" name="Office Theme" id="{62F939B6-93AF-4DB8-9C6B-D6C7DFDC589F}" vid="{4A3C46E8-61CC-4603-A589-7422A47A8E4A}"/>
     </a:ext>
   </a:extLst>
 </a:theme>
@@ -34452,7 +34624,7 @@
 </file>
 
 <file path=customXml/itemProps1.xml><?xml version="1.0" encoding="utf-8"?>
-<ds:datastoreItem xmlns:ds="http://schemas.openxmlformats.org/officeDocument/2006/customXml" ds:itemID="{B3A669F3-9758-4215-BBA7-582C2AD94218}">
+<ds:datastoreItem xmlns:ds="http://schemas.openxmlformats.org/officeDocument/2006/customXml" ds:itemID="{4F5FBA67-8159-4F88-AA6D-ABAAE341A0AC}">
   <ds:schemaRefs>
     <ds:schemaRef ds:uri="http://schemas.openxmlformats.org/officeDocument/2006/bibliography"/>
   </ds:schemaRefs>

</xml_diff>